<commit_message>
ya casi está registrar personas
</commit_message>
<xml_diff>
--- a/[ProyectoBaseDatos]/Scripts/procedimientos almacenados/Descripción de Procedmientos Almacenados - Funciones.docx
+++ b/[ProyectoBaseDatos]/Scripts/procedimientos almacenados/Descripción de Procedmientos Almacenados - Funciones.docx
@@ -1545,7 +1545,18 @@
               <w:spacing w:after="0" w:line="240" w:lineRule="auto"/>
             </w:pPr>
             <w:r>
-              <w:t>Procedimiento almacenado para saber la cantidad de Reservaciones ha tenido una sucursal</w:t>
+              <w:t xml:space="preserve">Procedimiento almacenado para saber la cantidad de Reservaciones </w:t>
+            </w:r>
+            <w:bookmarkStart w:id="0" w:name="_GoBack"/>
+            <w:bookmarkEnd w:id="0"/>
+            <w:r>
+              <w:rPr>
+                <w:lang w:val="es-HN"/>
+              </w:rPr>
+              <w:t xml:space="preserve">que </w:t>
+            </w:r>
+            <w:r>
+              <w:t>ha tenido una sucursal</w:t>
             </w:r>
           </w:p>
         </w:tc>
@@ -1591,6 +1602,34 @@
             </w:pPr>
             <w:r>
               <w:t>nombreSucursal,</w:t>
+            </w:r>
+          </w:p>
+          <w:p>
+            <w:pPr>
+              <w:spacing w:after="0" w:line="240" w:lineRule="auto"/>
+              <w:rPr>
+                <w:lang w:val="es-HN"/>
+              </w:rPr>
+            </w:pPr>
+            <w:r>
+              <w:rPr>
+                <w:lang w:val="es-HN"/>
+              </w:rPr>
+              <w:t>estadoReservacion,</w:t>
+            </w:r>
+          </w:p>
+          <w:p>
+            <w:pPr>
+              <w:spacing w:after="0" w:line="240" w:lineRule="auto"/>
+              <w:rPr>
+                <w:lang w:val="es-HN"/>
+              </w:rPr>
+            </w:pPr>
+            <w:r>
+              <w:rPr>
+                <w:lang w:val="es-HN"/>
+              </w:rPr>
+              <w:t>Habitacion,</w:t>
             </w:r>
           </w:p>
           <w:p>
@@ -3564,8 +3603,6 @@
             <w:pPr>
               <w:spacing w:after="0" w:line="240" w:lineRule="auto"/>
             </w:pPr>
-            <w:bookmarkStart w:id="0" w:name="_GoBack"/>
-            <w:bookmarkEnd w:id="0"/>
           </w:p>
         </w:tc>
       </w:tr>
@@ -3753,7 +3790,7 @@
     <w:lsdException w:qFormat="1" w:unhideWhenUsed="0" w:uiPriority="10" w:semiHidden="0" w:name="Title"/>
     <w:lsdException w:uiPriority="99" w:name="Closing"/>
     <w:lsdException w:uiPriority="99" w:name="Signature"/>
-    <w:lsdException w:uiPriority="1" w:name="Default Paragraph Font"/>
+    <w:lsdException w:uiPriority="1" w:semiHidden="0" w:name="Default Paragraph Font"/>
     <w:lsdException w:uiPriority="99" w:name="Body Text"/>
     <w:lsdException w:uiPriority="99" w:name="Body Text Indent"/>
     <w:lsdException w:uiPriority="99" w:name="List Continue"/>
@@ -3791,7 +3828,7 @@
     <w:lsdException w:uiPriority="99" w:name="HTML Sample"/>
     <w:lsdException w:uiPriority="99" w:name="HTML Typewriter"/>
     <w:lsdException w:uiPriority="99" w:name="HTML Variable"/>
-    <w:lsdException w:uiPriority="99" w:name="Normal Table"/>
+    <w:lsdException w:uiPriority="99" w:semiHidden="0" w:name="Normal Table"/>
     <w:lsdException w:uiPriority="99" w:name="annotation subject"/>
     <w:lsdException w:uiPriority="99" w:name="Table Simple 1"/>
     <w:lsdException w:uiPriority="99" w:name="Table Simple 2"/>

</xml_diff>